<commit_message>
added more explanations to report
</commit_message>
<xml_diff>
--- a/Report_Homework_2.docx
+++ b/Report_Homework_2.docx
@@ -126,6 +126,253 @@
       <w:r>
         <w:t>List and Adjacency were the representations we decided to use for this project.</w:t>
       </w:r>
+      <w:r>
+        <w:t xml:space="preserve"> Since we were given the coordinate point for each of the cities, we assumed that all cities are connected and thus we initialized a 2 dimensional array with the distance between each vertex at the beginning of each experiment. Where distance d is defined as:</w:t>
+      </w:r>
+    </w:p>
+    <w:p>
+      <m:oMathPara>
+        <m:oMath>
+          <m:sSub>
+            <m:sSubPr>
+              <m:ctrlPr>
+                <w:rPr>
+                  <w:rFonts w:ascii="Cambria Math" w:hAnsi="Cambria Math"/>
+                  <w:i/>
+                </w:rPr>
+              </m:ctrlPr>
+            </m:sSubPr>
+            <m:e>
+              <m:r>
+                <w:rPr>
+                  <w:rFonts w:ascii="Cambria Math" w:hAnsi="Cambria Math"/>
+                </w:rPr>
+                <m:t>d</m:t>
+              </m:r>
+            </m:e>
+            <m:sub>
+              <m:r>
+                <w:rPr>
+                  <w:rFonts w:ascii="Cambria Math" w:hAnsi="Cambria Math"/>
+                </w:rPr>
+                <m:t>i,j</m:t>
+              </m:r>
+            </m:sub>
+          </m:sSub>
+          <m:r>
+            <w:rPr>
+              <w:rFonts w:ascii="Cambria Math" w:hAnsi="Cambria Math"/>
+            </w:rPr>
+            <m:t>=</m:t>
+          </m:r>
+          <m:rad>
+            <m:radPr>
+              <m:degHide m:val="1"/>
+              <m:ctrlPr>
+                <w:rPr>
+                  <w:rFonts w:ascii="Cambria Math" w:hAnsi="Cambria Math"/>
+                  <w:i/>
+                </w:rPr>
+              </m:ctrlPr>
+            </m:radPr>
+            <m:deg/>
+            <m:e>
+              <m:sSup>
+                <m:sSupPr>
+                  <m:ctrlPr>
+                    <w:rPr>
+                      <w:rFonts w:ascii="Cambria Math" w:hAnsi="Cambria Math"/>
+                      <w:i/>
+                    </w:rPr>
+                  </m:ctrlPr>
+                </m:sSupPr>
+                <m:e>
+                  <m:d>
+                    <m:dPr>
+                      <m:ctrlPr>
+                        <w:rPr>
+                          <w:rFonts w:ascii="Cambria Math" w:hAnsi="Cambria Math"/>
+                          <w:i/>
+                        </w:rPr>
+                      </m:ctrlPr>
+                    </m:dPr>
+                    <m:e>
+                      <m:sSub>
+                        <m:sSubPr>
+                          <m:ctrlPr>
+                            <w:rPr>
+                              <w:rFonts w:ascii="Cambria Math" w:hAnsi="Cambria Math"/>
+                              <w:i/>
+                            </w:rPr>
+                          </m:ctrlPr>
+                        </m:sSubPr>
+                        <m:e>
+                          <m:r>
+                            <w:rPr>
+                              <w:rFonts w:ascii="Cambria Math" w:hAnsi="Cambria Math"/>
+                            </w:rPr>
+                            <m:t>x</m:t>
+                          </m:r>
+                        </m:e>
+                        <m:sub>
+                          <m:r>
+                            <w:rPr>
+                              <w:rFonts w:ascii="Cambria Math" w:hAnsi="Cambria Math"/>
+                            </w:rPr>
+                            <m:t>i</m:t>
+                          </m:r>
+                        </m:sub>
+                      </m:sSub>
+                      <m:r>
+                        <w:rPr>
+                          <w:rFonts w:ascii="Cambria Math" w:hAnsi="Cambria Math"/>
+                        </w:rPr>
+                        <m:t>-</m:t>
+                      </m:r>
+                      <m:sSub>
+                        <m:sSubPr>
+                          <m:ctrlPr>
+                            <w:rPr>
+                              <w:rFonts w:ascii="Cambria Math" w:hAnsi="Cambria Math"/>
+                              <w:i/>
+                            </w:rPr>
+                          </m:ctrlPr>
+                        </m:sSubPr>
+                        <m:e>
+                          <m:r>
+                            <w:rPr>
+                              <w:rFonts w:ascii="Cambria Math" w:hAnsi="Cambria Math"/>
+                            </w:rPr>
+                            <m:t>x</m:t>
+                          </m:r>
+                        </m:e>
+                        <m:sub>
+                          <m:r>
+                            <w:rPr>
+                              <w:rFonts w:ascii="Cambria Math" w:hAnsi="Cambria Math"/>
+                            </w:rPr>
+                            <m:t>j</m:t>
+                          </m:r>
+                        </m:sub>
+                      </m:sSub>
+                    </m:e>
+                  </m:d>
+                </m:e>
+                <m:sup>
+                  <m:r>
+                    <w:rPr>
+                      <w:rFonts w:ascii="Cambria Math" w:hAnsi="Cambria Math"/>
+                    </w:rPr>
+                    <m:t>2</m:t>
+                  </m:r>
+                </m:sup>
+              </m:sSup>
+              <m:r>
+                <w:rPr>
+                  <w:rFonts w:ascii="Cambria Math" w:hAnsi="Cambria Math"/>
+                </w:rPr>
+                <m:t>+</m:t>
+              </m:r>
+              <m:sSup>
+                <m:sSupPr>
+                  <m:ctrlPr>
+                    <w:rPr>
+                      <w:rFonts w:ascii="Cambria Math" w:hAnsi="Cambria Math"/>
+                      <w:i/>
+                    </w:rPr>
+                  </m:ctrlPr>
+                </m:sSupPr>
+                <m:e>
+                  <m:r>
+                    <w:rPr>
+                      <w:rFonts w:ascii="Cambria Math" w:hAnsi="Cambria Math"/>
+                    </w:rPr>
+                    <m:t>(</m:t>
+                  </m:r>
+                  <m:sSub>
+                    <m:sSubPr>
+                      <m:ctrlPr>
+                        <w:rPr>
+                          <w:rFonts w:ascii="Cambria Math" w:hAnsi="Cambria Math"/>
+                          <w:i/>
+                        </w:rPr>
+                      </m:ctrlPr>
+                    </m:sSubPr>
+                    <m:e>
+                      <m:r>
+                        <w:rPr>
+                          <w:rFonts w:ascii="Cambria Math" w:hAnsi="Cambria Math"/>
+                        </w:rPr>
+                        <m:t>y</m:t>
+                      </m:r>
+                    </m:e>
+                    <m:sub>
+                      <m:r>
+                        <w:rPr>
+                          <w:rFonts w:ascii="Cambria Math" w:hAnsi="Cambria Math"/>
+                        </w:rPr>
+                        <m:t>i</m:t>
+                      </m:r>
+                    </m:sub>
+                  </m:sSub>
+                  <m:r>
+                    <w:rPr>
+                      <w:rFonts w:ascii="Cambria Math" w:hAnsi="Cambria Math"/>
+                    </w:rPr>
+                    <m:t>-</m:t>
+                  </m:r>
+                  <m:sSub>
+                    <m:sSubPr>
+                      <m:ctrlPr>
+                        <w:rPr>
+                          <w:rFonts w:ascii="Cambria Math" w:hAnsi="Cambria Math"/>
+                          <w:i/>
+                        </w:rPr>
+                      </m:ctrlPr>
+                    </m:sSubPr>
+                    <m:e>
+                      <m:r>
+                        <w:rPr>
+                          <w:rFonts w:ascii="Cambria Math" w:hAnsi="Cambria Math"/>
+                        </w:rPr>
+                        <m:t>y</m:t>
+                      </m:r>
+                    </m:e>
+                    <m:sub>
+                      <m:r>
+                        <w:rPr>
+                          <w:rFonts w:ascii="Cambria Math" w:hAnsi="Cambria Math"/>
+                        </w:rPr>
+                        <m:t>j</m:t>
+                      </m:r>
+                    </m:sub>
+                  </m:sSub>
+                  <m:r>
+                    <w:rPr>
+                      <w:rFonts w:ascii="Cambria Math" w:hAnsi="Cambria Math"/>
+                    </w:rPr>
+                    <m:t>)</m:t>
+                  </m:r>
+                </m:e>
+                <m:sup>
+                  <m:r>
+                    <w:rPr>
+                      <w:rFonts w:ascii="Cambria Math" w:hAnsi="Cambria Math"/>
+                    </w:rPr>
+                    <m:t>2</m:t>
+                  </m:r>
+                </m:sup>
+              </m:sSup>
+            </m:e>
+          </m:rad>
+          <m:r>
+            <w:rPr>
+              <w:rFonts w:ascii="Cambria Math" w:eastAsiaTheme="minorEastAsia" w:hAnsi="Cambria Math"/>
+            </w:rPr>
+            <m:t>, where i and j are two different cities</m:t>
+          </m:r>
+        </m:oMath>
+      </m:oMathPara>
     </w:p>
     <w:p>
       <w:pPr>
@@ -146,6 +393,24 @@
       </w:r>
       <w:r>
         <w:t xml:space="preserve">find a path that goes through all the cities exactly one time and ends in the first city. </w:t>
+      </w:r>
+      <w:r>
+        <w:t xml:space="preserve">In other words, all cities must be visited and the graph must contain exactly 1 cycle. If any of this conditions isn’t met, then the solution is considered to be invalid. </w:t>
+      </w:r>
+      <w:r>
+        <w:t xml:space="preserve">For more information we recommend a book we found called </w:t>
+      </w:r>
+      <w:r>
+        <w:t>“</w:t>
+      </w:r>
+      <w:r>
+        <w:t>The Traveling Salesman Problem</w:t>
+      </w:r>
+      <w:r>
+        <w:t>”</w:t>
+      </w:r>
+      <w:r>
+        <w:t xml:space="preserve"> [2].</w:t>
       </w:r>
     </w:p>
     <w:p>
@@ -374,10 +639,29 @@
         </w:rPr>
         <w:t>Experiment</w:t>
       </w:r>
-    </w:p>
-    <w:p>
+      <w:r>
+        <w:rPr>
+          <w:b/>
+        </w:rPr>
+        <w:t>s</w:t>
+      </w:r>
+    </w:p>
+    <w:p>
+      <w:r>
+        <w:t xml:space="preserve">In this project we compare two approaches of solving the Traveling Salesman Problem with a GA, using two representations of a possible path </w:t>
+      </w:r>
+      <w:r>
+        <w:t xml:space="preserve">solution. For the list representation, we can use very straight </w:t>
+      </w:r>
+      <w:r>
+        <w:lastRenderedPageBreak/>
+        <w:t>forward crossover and mutation operators. But for the adjacency representatio</w:t>
+      </w:r>
       <w:bookmarkStart w:id="0" w:name="_GoBack"/>
       <w:bookmarkEnd w:id="0"/>
+      <w:r>
+        <w:t xml:space="preserve">n, it’s harder to apply crossover or even mutation without applying a type of regenerative function to get a valid solution. </w:t>
+      </w:r>
     </w:p>
     <w:p>
       <w:pPr>
@@ -433,7 +717,6 @@
     </w:p>
     <w:p>
       <w:r>
-        <w:lastRenderedPageBreak/>
         <w:t>By only testing the GA on the traveling salesman problem and only using two representations, we limit the generality of the results. To solidify our</w:t>
       </w:r>
       <w:r>

</xml_diff>

<commit_message>
Fixed Tournament Selection Bug, Minimization Scale Bug, did a bunch of test runs
</commit_message>
<xml_diff>
--- a/Report_Homework_2.docx
+++ b/Report_Homework_2.docx
@@ -1,6 +1,6 @@
 
 <file path=word/document.xml><?xml version="1.0" encoding="utf-8"?>
-<w:document xmlns:wpc="http://schemas.microsoft.com/office/word/2010/wordprocessingCanvas" xmlns:mc="http://schemas.openxmlformats.org/markup-compatibility/2006" xmlns:o="urn:schemas-microsoft-com:office:office" xmlns:r="http://schemas.openxmlformats.org/officeDocument/2006/relationships" xmlns:m="http://schemas.openxmlformats.org/officeDocument/2006/math" xmlns:v="urn:schemas-microsoft-com:vml" xmlns:wp14="http://schemas.microsoft.com/office/word/2010/wordprocessingDrawing" xmlns:wp="http://schemas.openxmlformats.org/drawingml/2006/wordprocessingDrawing" xmlns:w10="urn:schemas-microsoft-com:office:word" xmlns:w="http://schemas.openxmlformats.org/wordprocessingml/2006/main" xmlns:w14="http://schemas.microsoft.com/office/word/2010/wordml" xmlns:w15="http://schemas.microsoft.com/office/word/2012/wordml" xmlns:wpg="http://schemas.microsoft.com/office/word/2010/wordprocessingGroup" xmlns:wpi="http://schemas.microsoft.com/office/word/2010/wordprocessingInk" xmlns:wne="http://schemas.microsoft.com/office/word/2006/wordml" xmlns:wps="http://schemas.microsoft.com/office/word/2010/wordprocessingShape" mc:Ignorable="w14 w15 wp14">
+<w:document xmlns:wpc="http://schemas.microsoft.com/office/word/2010/wordprocessingCanvas" xmlns:cx="http://schemas.microsoft.com/office/drawing/2014/chartex" xmlns:cx1="http://schemas.microsoft.com/office/drawing/2015/9/8/chartex" xmlns:cx2="http://schemas.microsoft.com/office/drawing/2015/10/21/chartex" xmlns:cx3="http://schemas.microsoft.com/office/drawing/2016/5/9/chartex" xmlns:cx4="http://schemas.microsoft.com/office/drawing/2016/5/10/chartex" xmlns:cx5="http://schemas.microsoft.com/office/drawing/2016/5/11/chartex" xmlns:cx6="http://schemas.microsoft.com/office/drawing/2016/5/12/chartex" xmlns:cx7="http://schemas.microsoft.com/office/drawing/2016/5/13/chartex" xmlns:cx8="http://schemas.microsoft.com/office/drawing/2016/5/14/chartex" xmlns:mc="http://schemas.openxmlformats.org/markup-compatibility/2006" xmlns:aink="http://schemas.microsoft.com/office/drawing/2016/ink" xmlns:am3d="http://schemas.microsoft.com/office/drawing/2017/model3d" xmlns:o="urn:schemas-microsoft-com:office:office" xmlns:r="http://schemas.openxmlformats.org/officeDocument/2006/relationships" xmlns:m="http://schemas.openxmlformats.org/officeDocument/2006/math" xmlns:v="urn:schemas-microsoft-com:vml" xmlns:wp14="http://schemas.microsoft.com/office/word/2010/wordprocessingDrawing" xmlns:wp="http://schemas.openxmlformats.org/drawingml/2006/wordprocessingDrawing" xmlns:w10="urn:schemas-microsoft-com:office:word" xmlns:w="http://schemas.openxmlformats.org/wordprocessingml/2006/main" xmlns:w14="http://schemas.microsoft.com/office/word/2010/wordml" xmlns:w15="http://schemas.microsoft.com/office/word/2012/wordml" xmlns:w16cid="http://schemas.microsoft.com/office/word/2016/wordml/cid" xmlns:w16se="http://schemas.microsoft.com/office/word/2015/wordml/symex" xmlns:wpg="http://schemas.microsoft.com/office/word/2010/wordprocessingGroup" xmlns:wpi="http://schemas.microsoft.com/office/word/2010/wordprocessingInk" xmlns:wne="http://schemas.microsoft.com/office/word/2006/wordml" xmlns:wps="http://schemas.microsoft.com/office/word/2010/wordprocessingShape" mc:Ignorable="w14 w15 w16se w16cid wp14">
   <w:body>
     <w:p>
       <w:pPr>
@@ -74,6 +74,9 @@
       </w:r>
     </w:p>
     <w:p>
+      <w:pPr>
+        <w:jc w:val="both"/>
+      </w:pPr>
       <w:r>
         <w:t>In this paper, we explore how different representations on a Genetic Algorithm (GA)</w:t>
       </w:r>
@@ -90,6 +93,9 @@
       </w:r>
     </w:p>
     <w:p>
+      <w:pPr>
+        <w:jc w:val="both"/>
+      </w:pPr>
       <w:r>
         <w:t xml:space="preserve">To test the importance of choosing the correct representation to </w:t>
       </w:r>
@@ -388,6 +394,9 @@
       </w:r>
     </w:p>
     <w:p>
+      <w:pPr>
+        <w:jc w:val="both"/>
+      </w:pPr>
       <w:r>
         <w:t xml:space="preserve">Given a number of cities n, </w:t>
       </w:r>
@@ -398,19 +407,13 @@
         <w:t xml:space="preserve">In other words, all cities must be visited and the graph must contain exactly 1 cycle. If any of this conditions isn’t met, then the solution is considered to be invalid. </w:t>
       </w:r>
       <w:r>
-        <w:t xml:space="preserve">For more information we recommend a book we found called </w:t>
-      </w:r>
-      <w:r>
-        <w:t>“</w:t>
+        <w:t>For more information we recommend a book we found called “</w:t>
       </w:r>
       <w:r>
         <w:t>The Traveling Salesman Problem</w:t>
       </w:r>
       <w:r>
-        <w:t>”</w:t>
-      </w:r>
-      <w:r>
-        <w:t xml:space="preserve"> [2].</w:t>
+        <w:t>” [2].</w:t>
       </w:r>
     </w:p>
     <w:p>
@@ -427,12 +430,15 @@
       </w:r>
     </w:p>
     <w:p>
+      <w:pPr>
+        <w:jc w:val="both"/>
+      </w:pPr>
       <w:r>
         <w:rPr>
           <w:noProof/>
         </w:rPr>
         <w:drawing>
-          <wp:anchor distT="0" distB="0" distL="114300" distR="114300" simplePos="0" relativeHeight="251658240" behindDoc="0" locked="0" layoutInCell="1" allowOverlap="1">
+          <wp:anchor distT="0" distB="0" distL="114300" distR="114300" simplePos="0" relativeHeight="251658240" behindDoc="0" locked="0" layoutInCell="1" allowOverlap="1" wp14:anchorId="69E3DBD1" wp14:editId="6574E10D">
             <wp:simplePos x="0" y="0"/>
             <wp:positionH relativeFrom="column">
               <wp:posOffset>5244389</wp:posOffset>
@@ -558,10 +564,7 @@
         <w:t>].</w:t>
       </w:r>
       <w:r>
-        <w:t xml:space="preserve"> But since we always return to the city we started, we can omit the last 0, leaving us with this array: </w:t>
-      </w:r>
-      <w:r>
-        <w:t>[0, 3, 2, 1].</w:t>
+        <w:t xml:space="preserve"> But since we always return to the city we started, we can omit the last 0, leaving us with this array: [0, 3, 2, 1].</w:t>
       </w:r>
     </w:p>
     <w:p>
@@ -593,50 +596,92 @@
         </m:r>
       </m:oMath>
       <w:r>
-        <w:t xml:space="preserve"> is the city after the </w:t>
+        <w:t xml:space="preserve"> is the city after the city</w:t>
+      </w:r>
+      <w:r>
+        <w:t xml:space="preserve"> </w:t>
       </w:r>
       <m:oMath>
-        <m:sSup>
-          <m:sSupPr>
-            <m:ctrlPr>
-              <w:rPr>
-                <w:rFonts w:ascii="Cambria Math" w:hAnsi="Cambria Math"/>
-                <w:i/>
-              </w:rPr>
-            </m:ctrlPr>
-          </m:sSupPr>
-          <m:e>
-            <m:r>
-              <w:rPr>
-                <w:rFonts w:ascii="Cambria Math" w:hAnsi="Cambria Math"/>
-              </w:rPr>
-              <m:t>i</m:t>
-            </m:r>
-          </m:e>
-          <m:sup>
-            <m:r>
-              <w:rPr>
-                <w:rFonts w:ascii="Cambria Math" w:hAnsi="Cambria Math"/>
-              </w:rPr>
-              <m:t>th</m:t>
-            </m:r>
-          </m:sup>
-        </m:sSup>
+        <m:r>
+          <w:rPr>
+            <w:rFonts w:ascii="Cambria Math" w:hAnsi="Cambria Math"/>
+          </w:rPr>
+          <m:t>i</m:t>
+        </m:r>
       </m:oMath>
       <w:r>
-        <w:t xml:space="preserve"> city. So for the same example in Fig. 1 used in the List Representation, our array would look like this: [3, 0, 1, 2].</w:t>
-      </w:r>
-    </w:p>
-    <w:p>
-      <w:pPr>
-        <w:rPr>
-          <w:b/>
-        </w:rPr>
-      </w:pPr>
-      <w:r>
-        <w:rPr>
-          <w:b/>
-        </w:rPr>
+        <w:t xml:space="preserve">. </w:t>
+      </w:r>
+      <w:r>
+        <w:t xml:space="preserve">The assumption in this representation is that We always begin at city 0. To see which city comes after city 0, we must check the value of the array at position 0. Suppose it is city </w:t>
+      </w:r>
+      <m:oMath>
+        <m:r>
+          <w:rPr>
+            <w:rFonts w:ascii="Cambria Math" w:hAnsi="Cambria Math"/>
+          </w:rPr>
+          <m:t>k</m:t>
+        </m:r>
+      </m:oMath>
+      <w:r>
+        <w:rPr>
+          <w:rFonts w:eastAsiaTheme="minorEastAsia"/>
+        </w:rPr>
+        <w:t xml:space="preserve">, the city after city </w:t>
+      </w:r>
+      <m:oMath>
+        <m:r>
+          <w:rPr>
+            <w:rFonts w:ascii="Cambria Math" w:eastAsiaTheme="minorEastAsia" w:hAnsi="Cambria Math"/>
+          </w:rPr>
+          <m:t>k</m:t>
+        </m:r>
+      </m:oMath>
+      <w:r>
+        <w:rPr>
+          <w:rFonts w:eastAsiaTheme="minorEastAsia"/>
+        </w:rPr>
+        <w:t xml:space="preserve"> is stored in position </w:t>
+      </w:r>
+      <m:oMath>
+        <m:r>
+          <w:rPr>
+            <w:rFonts w:ascii="Cambria Math" w:eastAsiaTheme="minorEastAsia" w:hAnsi="Cambria Math"/>
+          </w:rPr>
+          <m:t>k</m:t>
+        </m:r>
+      </m:oMath>
+      <w:r>
+        <w:rPr>
+          <w:rFonts w:eastAsiaTheme="minorEastAsia"/>
+        </w:rPr>
+        <w:t xml:space="preserve"> of the array and so on.</w:t>
+      </w:r>
+      <w:r>
+        <w:t xml:space="preserve"> F</w:t>
+      </w:r>
+      <w:r>
+        <w:t>or the same example</w:t>
+      </w:r>
+      <w:r>
+        <w:t xml:space="preserve"> as before</w:t>
+      </w:r>
+      <w:r>
+        <w:t>, our array would look like this: [3, 0, 1, 2].</w:t>
+      </w:r>
+    </w:p>
+    <w:p/>
+    <w:p>
+      <w:pPr>
+        <w:rPr>
+          <w:b/>
+        </w:rPr>
+      </w:pPr>
+      <w:r>
+        <w:rPr>
+          <w:b/>
+        </w:rPr>
+        <w:lastRenderedPageBreak/>
         <w:t>Experiment</w:t>
       </w:r>
       <w:r>
@@ -647,20 +692,22 @@
       </w:r>
     </w:p>
     <w:p>
+      <w:pPr>
+        <w:jc w:val="both"/>
+      </w:pPr>
       <w:r>
         <w:t xml:space="preserve">In this project we compare two approaches of solving the Traveling Salesman Problem with a GA, using two representations of a possible path </w:t>
       </w:r>
       <w:r>
-        <w:t xml:space="preserve">solution. For the list representation, we can use very straight </w:t>
-      </w:r>
-      <w:r>
-        <w:lastRenderedPageBreak/>
-        <w:t>forward crossover and mutation operators. But for the adjacency representatio</w:t>
+        <w:t xml:space="preserve">solution. For the list representation, we can use very straight forward crossover and mutation operators. But for the adjacency representation, it’s harder to apply crossover or even mutation without applying </w:t>
+      </w:r>
+      <w:r>
+        <w:t>a repair</w:t>
       </w:r>
       <w:bookmarkStart w:id="0" w:name="_GoBack"/>
       <w:bookmarkEnd w:id="0"/>
       <w:r>
-        <w:t xml:space="preserve">n, it’s harder to apply crossover or even mutation without applying a type of regenerative function to get a valid solution. </w:t>
+        <w:t xml:space="preserve"> function to get a valid solution. </w:t>
       </w:r>
     </w:p>
     <w:p>
@@ -823,7 +870,7 @@
 </file>
 
 <file path=word/numbering.xml><?xml version="1.0" encoding="utf-8"?>
-<w:numbering xmlns:wpc="http://schemas.microsoft.com/office/word/2010/wordprocessingCanvas" xmlns:mc="http://schemas.openxmlformats.org/markup-compatibility/2006" xmlns:o="urn:schemas-microsoft-com:office:office" xmlns:r="http://schemas.openxmlformats.org/officeDocument/2006/relationships" xmlns:m="http://schemas.openxmlformats.org/officeDocument/2006/math" xmlns:v="urn:schemas-microsoft-com:vml" xmlns:wp14="http://schemas.microsoft.com/office/word/2010/wordprocessingDrawing" xmlns:wp="http://schemas.openxmlformats.org/drawingml/2006/wordprocessingDrawing" xmlns:w10="urn:schemas-microsoft-com:office:word" xmlns:w="http://schemas.openxmlformats.org/wordprocessingml/2006/main" xmlns:w14="http://schemas.microsoft.com/office/word/2010/wordml" xmlns:w15="http://schemas.microsoft.com/office/word/2012/wordml" xmlns:wpg="http://schemas.microsoft.com/office/word/2010/wordprocessingGroup" xmlns:wpi="http://schemas.microsoft.com/office/word/2010/wordprocessingInk" xmlns:wne="http://schemas.microsoft.com/office/word/2006/wordml" xmlns:wps="http://schemas.microsoft.com/office/word/2010/wordprocessingShape" mc:Ignorable="w14 w15 wp14">
+<w:numbering xmlns:wpc="http://schemas.microsoft.com/office/word/2010/wordprocessingCanvas" xmlns:cx="http://schemas.microsoft.com/office/drawing/2014/chartex" xmlns:cx1="http://schemas.microsoft.com/office/drawing/2015/9/8/chartex" xmlns:cx2="http://schemas.microsoft.com/office/drawing/2015/10/21/chartex" xmlns:cx3="http://schemas.microsoft.com/office/drawing/2016/5/9/chartex" xmlns:cx4="http://schemas.microsoft.com/office/drawing/2016/5/10/chartex" xmlns:cx5="http://schemas.microsoft.com/office/drawing/2016/5/11/chartex" xmlns:cx6="http://schemas.microsoft.com/office/drawing/2016/5/12/chartex" xmlns:cx7="http://schemas.microsoft.com/office/drawing/2016/5/13/chartex" xmlns:cx8="http://schemas.microsoft.com/office/drawing/2016/5/14/chartex" xmlns:mc="http://schemas.openxmlformats.org/markup-compatibility/2006" xmlns:aink="http://schemas.microsoft.com/office/drawing/2016/ink" xmlns:am3d="http://schemas.microsoft.com/office/drawing/2017/model3d" xmlns:o="urn:schemas-microsoft-com:office:office" xmlns:r="http://schemas.openxmlformats.org/officeDocument/2006/relationships" xmlns:m="http://schemas.openxmlformats.org/officeDocument/2006/math" xmlns:v="urn:schemas-microsoft-com:vml" xmlns:wp14="http://schemas.microsoft.com/office/word/2010/wordprocessingDrawing" xmlns:wp="http://schemas.openxmlformats.org/drawingml/2006/wordprocessingDrawing" xmlns:w10="urn:schemas-microsoft-com:office:word" xmlns:w="http://schemas.openxmlformats.org/wordprocessingml/2006/main" xmlns:w14="http://schemas.microsoft.com/office/word/2010/wordml" xmlns:w15="http://schemas.microsoft.com/office/word/2012/wordml" xmlns:w16cid="http://schemas.microsoft.com/office/word/2016/wordml/cid" xmlns:w16se="http://schemas.microsoft.com/office/word/2015/wordml/symex" xmlns:wpg="http://schemas.microsoft.com/office/word/2010/wordprocessingGroup" xmlns:wpi="http://schemas.microsoft.com/office/word/2010/wordprocessingInk" xmlns:wne="http://schemas.microsoft.com/office/word/2006/wordml" xmlns:wps="http://schemas.microsoft.com/office/word/2010/wordprocessingShape" mc:Ignorable="w14 w15 w16se w16cid wp14">
   <w:abstractNum w:abstractNumId="0" w15:restartNumberingAfterBreak="0">
     <w:nsid w:val="4620790B"/>
     <w:multiLevelType w:val="hybridMultilevel"/>
@@ -1006,7 +1053,7 @@
 </file>
 
 <file path=word/styles.xml><?xml version="1.0" encoding="utf-8"?>
-<w:styles xmlns:mc="http://schemas.openxmlformats.org/markup-compatibility/2006" xmlns:r="http://schemas.openxmlformats.org/officeDocument/2006/relationships" xmlns:w="http://schemas.openxmlformats.org/wordprocessingml/2006/main" xmlns:w14="http://schemas.microsoft.com/office/word/2010/wordml" xmlns:w15="http://schemas.microsoft.com/office/word/2012/wordml" mc:Ignorable="w14 w15">
+<w:styles xmlns:mc="http://schemas.openxmlformats.org/markup-compatibility/2006" xmlns:r="http://schemas.openxmlformats.org/officeDocument/2006/relationships" xmlns:w="http://schemas.openxmlformats.org/wordprocessingml/2006/main" xmlns:w14="http://schemas.microsoft.com/office/word/2010/wordml" xmlns:w15="http://schemas.microsoft.com/office/word/2012/wordml" xmlns:w16cid="http://schemas.microsoft.com/office/word/2016/wordml/cid" xmlns:w16se="http://schemas.microsoft.com/office/word/2015/wordml/symex" mc:Ignorable="w14 w15 w16se w16cid">
   <w:docDefaults>
     <w:rPrDefault>
       <w:rPr>
@@ -1022,7 +1069,7 @@
       </w:pPr>
     </w:pPrDefault>
   </w:docDefaults>
-  <w:latentStyles w:defLockedState="0" w:defUIPriority="99" w:defSemiHidden="0" w:defUnhideWhenUsed="0" w:defQFormat="0" w:count="371">
+  <w:latentStyles w:defLockedState="0" w:defUIPriority="99" w:defSemiHidden="0" w:defUnhideWhenUsed="0" w:defQFormat="0" w:count="376">
     <w:lsdException w:name="Normal" w:uiPriority="0" w:qFormat="1"/>
     <w:lsdException w:name="heading 1" w:uiPriority="9" w:qFormat="1"/>
     <w:lsdException w:name="heading 2" w:semiHidden="1" w:uiPriority="9" w:unhideWhenUsed="1" w:qFormat="1"/>
@@ -1128,7 +1175,6 @@
     <w:lsdException w:name="HTML Sample" w:semiHidden="1" w:unhideWhenUsed="1"/>
     <w:lsdException w:name="HTML Typewriter" w:semiHidden="1" w:unhideWhenUsed="1"/>
     <w:lsdException w:name="HTML Variable" w:semiHidden="1" w:unhideWhenUsed="1"/>
-    <w:lsdException w:name="Normal Table" w:semiHidden="1" w:unhideWhenUsed="1"/>
     <w:lsdException w:name="annotation subject" w:semiHidden="1" w:unhideWhenUsed="1"/>
     <w:lsdException w:name="No List" w:semiHidden="1" w:unhideWhenUsed="1"/>
     <w:lsdException w:name="Outline List 1" w:semiHidden="1" w:unhideWhenUsed="1"/>
@@ -1171,11 +1217,8 @@
     <w:lsdException w:name="Table Contemporary" w:semiHidden="1" w:unhideWhenUsed="1"/>
     <w:lsdException w:name="Table Elegant" w:semiHidden="1" w:unhideWhenUsed="1"/>
     <w:lsdException w:name="Table Professional" w:semiHidden="1" w:unhideWhenUsed="1"/>
-    <w:lsdException w:name="Table Subtle 1" w:semiHidden="1" w:unhideWhenUsed="1"/>
     <w:lsdException w:name="Table Subtle 2" w:semiHidden="1" w:unhideWhenUsed="1"/>
     <w:lsdException w:name="Table Web 1" w:semiHidden="1" w:unhideWhenUsed="1"/>
-    <w:lsdException w:name="Table Web 2" w:semiHidden="1" w:unhideWhenUsed="1"/>
-    <w:lsdException w:name="Table Web 3" w:semiHidden="1" w:unhideWhenUsed="1"/>
     <w:lsdException w:name="Balloon Text" w:semiHidden="1" w:unhideWhenUsed="1"/>
     <w:lsdException w:name="Table Grid" w:uiPriority="39"/>
     <w:lsdException w:name="Table Theme" w:semiHidden="1" w:unhideWhenUsed="1"/>
@@ -1394,6 +1437,11 @@
     <w:lsdException w:name="List Table 5 Dark Accent 6" w:uiPriority="50"/>
     <w:lsdException w:name="List Table 6 Colorful Accent 6" w:uiPriority="51"/>
     <w:lsdException w:name="List Table 7 Colorful Accent 6" w:uiPriority="52"/>
+    <w:lsdException w:name="Mention" w:semiHidden="1" w:unhideWhenUsed="1"/>
+    <w:lsdException w:name="Smart Hyperlink" w:semiHidden="1" w:unhideWhenUsed="1"/>
+    <w:lsdException w:name="Hashtag" w:semiHidden="1" w:unhideWhenUsed="1"/>
+    <w:lsdException w:name="Unresolved Mention" w:semiHidden="1" w:unhideWhenUsed="1"/>
+    <w:lsdException w:name="Smart Link" w:semiHidden="1" w:unhideWhenUsed="1"/>
   </w:latentStyles>
   <w:style w:type="paragraph" w:default="1" w:styleId="Normal">
     <w:name w:val="Normal"/>

</xml_diff>

<commit_message>
added references and Ashans Ordinal rep. explanation
</commit_message>
<xml_diff>
--- a/Report_Homework_2.docx
+++ b/Report_Homework_2.docx
@@ -1,6 +1,6 @@
 
 <file path=word/document.xml><?xml version="1.0" encoding="utf-8"?>
-<w:document xmlns:wpc="http://schemas.microsoft.com/office/word/2010/wordprocessingCanvas" xmlns:cx="http://schemas.microsoft.com/office/drawing/2014/chartex" xmlns:cx1="http://schemas.microsoft.com/office/drawing/2015/9/8/chartex" xmlns:cx2="http://schemas.microsoft.com/office/drawing/2015/10/21/chartex" xmlns:cx3="http://schemas.microsoft.com/office/drawing/2016/5/9/chartex" xmlns:cx4="http://schemas.microsoft.com/office/drawing/2016/5/10/chartex" xmlns:cx5="http://schemas.microsoft.com/office/drawing/2016/5/11/chartex" xmlns:cx6="http://schemas.microsoft.com/office/drawing/2016/5/12/chartex" xmlns:cx7="http://schemas.microsoft.com/office/drawing/2016/5/13/chartex" xmlns:cx8="http://schemas.microsoft.com/office/drawing/2016/5/14/chartex" xmlns:mc="http://schemas.openxmlformats.org/markup-compatibility/2006" xmlns:aink="http://schemas.microsoft.com/office/drawing/2016/ink" xmlns:am3d="http://schemas.microsoft.com/office/drawing/2017/model3d" xmlns:o="urn:schemas-microsoft-com:office:office" xmlns:r="http://schemas.openxmlformats.org/officeDocument/2006/relationships" xmlns:m="http://schemas.openxmlformats.org/officeDocument/2006/math" xmlns:v="urn:schemas-microsoft-com:vml" xmlns:wp14="http://schemas.microsoft.com/office/word/2010/wordprocessingDrawing" xmlns:wp="http://schemas.openxmlformats.org/drawingml/2006/wordprocessingDrawing" xmlns:w10="urn:schemas-microsoft-com:office:word" xmlns:w="http://schemas.openxmlformats.org/wordprocessingml/2006/main" xmlns:w14="http://schemas.microsoft.com/office/word/2010/wordml" xmlns:w15="http://schemas.microsoft.com/office/word/2012/wordml" xmlns:w16cid="http://schemas.microsoft.com/office/word/2016/wordml/cid" xmlns:w16se="http://schemas.microsoft.com/office/word/2015/wordml/symex" xmlns:wpg="http://schemas.microsoft.com/office/word/2010/wordprocessingGroup" xmlns:wpi="http://schemas.microsoft.com/office/word/2010/wordprocessingInk" xmlns:wne="http://schemas.microsoft.com/office/word/2006/wordml" xmlns:wps="http://schemas.microsoft.com/office/word/2010/wordprocessingShape" mc:Ignorable="w14 w15 w16se w16cid wp14">
+<w:document xmlns:wpc="http://schemas.microsoft.com/office/word/2010/wordprocessingCanvas" xmlns:mc="http://schemas.openxmlformats.org/markup-compatibility/2006" xmlns:o="urn:schemas-microsoft-com:office:office" xmlns:r="http://schemas.openxmlformats.org/officeDocument/2006/relationships" xmlns:m="http://schemas.openxmlformats.org/officeDocument/2006/math" xmlns:v="urn:schemas-microsoft-com:vml" xmlns:wp14="http://schemas.microsoft.com/office/word/2010/wordprocessingDrawing" xmlns:wp="http://schemas.openxmlformats.org/drawingml/2006/wordprocessingDrawing" xmlns:w10="urn:schemas-microsoft-com:office:word" xmlns:w="http://schemas.openxmlformats.org/wordprocessingml/2006/main" xmlns:w14="http://schemas.microsoft.com/office/word/2010/wordml" xmlns:w15="http://schemas.microsoft.com/office/word/2012/wordml" xmlns:wpg="http://schemas.microsoft.com/office/word/2010/wordprocessingGroup" xmlns:wpi="http://schemas.microsoft.com/office/word/2010/wordprocessingInk" xmlns:wne="http://schemas.microsoft.com/office/word/2006/wordml" xmlns:wps="http://schemas.microsoft.com/office/word/2010/wordprocessingShape" mc:Ignorable="w14 w15 wp14">
   <w:body>
     <w:p>
       <w:pPr>
@@ -8,14 +8,26 @@
         <w:rPr>
           <w:b/>
           <w:sz w:val="40"/>
-        </w:rPr>
-      </w:pPr>
+          <w:lang w:val="es-MX"/>
+        </w:rPr>
+      </w:pPr>
+      <w:proofErr w:type="spellStart"/>
       <w:r>
         <w:rPr>
           <w:b/>
           <w:sz w:val="40"/>
-        </w:rPr>
-        <w:t>Homework 2</w:t>
+          <w:lang w:val="es-MX"/>
+        </w:rPr>
+        <w:t>Homework</w:t>
+      </w:r>
+      <w:proofErr w:type="spellEnd"/>
+      <w:r>
+        <w:rPr>
+          <w:b/>
+          <w:sz w:val="40"/>
+          <w:lang w:val="es-MX"/>
+        </w:rPr>
+        <w:t xml:space="preserve"> 2</w:t>
       </w:r>
     </w:p>
     <w:p>
@@ -23,11 +35,13 @@
         <w:jc w:val="center"/>
         <w:rPr>
           <w:sz w:val="20"/>
+          <w:lang w:val="es-MX"/>
         </w:rPr>
       </w:pPr>
       <w:r>
         <w:rPr>
           <w:sz w:val="20"/>
+          <w:lang w:val="es-MX"/>
         </w:rPr>
         <w:t>Ali Abbas</w:t>
       </w:r>
@@ -37,28 +51,59 @@
         <w:jc w:val="center"/>
         <w:rPr>
           <w:sz w:val="20"/>
-        </w:rPr>
-      </w:pPr>
+          <w:lang w:val="es-MX"/>
+        </w:rPr>
+      </w:pPr>
+      <w:proofErr w:type="spellStart"/>
       <w:r>
         <w:rPr>
           <w:sz w:val="20"/>
-        </w:rPr>
-        <w:t>Ahsan Sanaullah</w:t>
-      </w:r>
+          <w:lang w:val="es-MX"/>
+        </w:rPr>
+        <w:t>Ahsan</w:t>
+      </w:r>
+      <w:proofErr w:type="spellEnd"/>
+      <w:r>
+        <w:rPr>
+          <w:sz w:val="20"/>
+          <w:lang w:val="es-MX"/>
+        </w:rPr>
+        <w:t xml:space="preserve"> </w:t>
+      </w:r>
+      <w:proofErr w:type="spellStart"/>
+      <w:r>
+        <w:rPr>
+          <w:sz w:val="20"/>
+          <w:lang w:val="es-MX"/>
+        </w:rPr>
+        <w:t>Sanaullah</w:t>
+      </w:r>
+      <w:proofErr w:type="spellEnd"/>
     </w:p>
     <w:p>
       <w:pPr>
         <w:jc w:val="center"/>
         <w:rPr>
           <w:sz w:val="20"/>
+          <w:lang w:val="es-MX"/>
         </w:rPr>
       </w:pPr>
       <w:r>
         <w:rPr>
           <w:sz w:val="20"/>
-        </w:rPr>
-        <w:t>Fernando Trevino Ramirez</w:t>
-      </w:r>
+          <w:lang w:val="es-MX"/>
+        </w:rPr>
+        <w:t xml:space="preserve">Fernando Trevino </w:t>
+      </w:r>
+      <w:proofErr w:type="spellStart"/>
+      <w:r>
+        <w:rPr>
+          <w:sz w:val="20"/>
+          <w:lang w:val="es-MX"/>
+        </w:rPr>
+        <w:t>Ramirez</w:t>
+      </w:r>
+      <w:proofErr w:type="spellEnd"/>
     </w:p>
     <w:p>
       <w:pPr>
@@ -130,7 +175,25 @@
         <w:t xml:space="preserve">two different representations: </w:t>
       </w:r>
       <w:r>
-        <w:t>List and Adjacency were the representations we decided to use for this project.</w:t>
+        <w:t>List,</w:t>
+      </w:r>
+      <w:r>
+        <w:t xml:space="preserve"> Adjacency </w:t>
+      </w:r>
+      <w:r>
+        <w:t xml:space="preserve">and Ordinal </w:t>
+      </w:r>
+      <w:r>
+        <w:t>were the representations we decided to use for this project</w:t>
+      </w:r>
+      <w:r>
+        <w:t xml:space="preserve"> </w:t>
+      </w:r>
+      <w:r>
+        <w:t>[3]</w:t>
+      </w:r>
+      <w:r>
+        <w:t>.</w:t>
       </w:r>
       <w:r>
         <w:t xml:space="preserve"> Since we were given the coordinate point for each of the cities, we assumed that all cities are connected and thus we initialized a 2 dimensional array with the distance between each vertex at the beginning of each experiment. Where distance d is defined as:</w:t>
@@ -558,8 +621,13 @@
         <w:t>on an array would be: [</w:t>
       </w:r>
       <w:r>
-        <w:t>0, 3, 2, 1, 0</w:t>
-      </w:r>
+        <w:t xml:space="preserve">0, 3, 2, 1, </w:t>
+      </w:r>
+      <w:proofErr w:type="gramStart"/>
+      <w:r>
+        <w:t>0</w:t>
+      </w:r>
+      <w:proofErr w:type="gramEnd"/>
       <w:r>
         <w:t>].</w:t>
       </w:r>
@@ -596,11 +664,16 @@
         </m:r>
       </m:oMath>
       <w:r>
-        <w:t xml:space="preserve"> is the city after the city</w:t>
+        <w:t xml:space="preserve"> is the city after the </w:t>
+      </w:r>
+      <w:proofErr w:type="gramStart"/>
+      <w:r>
+        <w:t>city</w:t>
       </w:r>
       <w:r>
         <w:t xml:space="preserve"> </w:t>
       </w:r>
+      <w:proofErr w:type="gramEnd"/>
       <m:oMath>
         <m:r>
           <w:rPr>
@@ -613,8 +686,21 @@
         <w:t xml:space="preserve">. </w:t>
       </w:r>
       <w:r>
-        <w:t xml:space="preserve">The assumption in this representation is that We always begin at city 0. To see which city comes after city 0, we must check the value of the array at position 0. Suppose it is city </w:t>
-      </w:r>
+        <w:t xml:space="preserve">The assumption in this representation is that </w:t>
+      </w:r>
+      <w:proofErr w:type="gramStart"/>
+      <w:r>
+        <w:t>We</w:t>
+      </w:r>
+      <w:proofErr w:type="gramEnd"/>
+      <w:r>
+        <w:t xml:space="preserve"> always begin at city 0. To see which city comes after city 0, we must check the value of the array at position 0. Suppose it is </w:t>
+      </w:r>
+      <w:proofErr w:type="gramStart"/>
+      <w:r>
+        <w:t xml:space="preserve">city </w:t>
+      </w:r>
+      <w:proofErr w:type="gramEnd"/>
       <m:oMath>
         <m:r>
           <w:rPr>
@@ -667,45 +753,260 @@
         <w:t xml:space="preserve"> as before</w:t>
       </w:r>
       <w:r>
-        <w:t>, our array would look like this: [3, 0, 1, 2].</w:t>
-      </w:r>
-    </w:p>
-    <w:p/>
-    <w:p>
-      <w:pPr>
-        <w:rPr>
-          <w:b/>
-        </w:rPr>
-      </w:pPr>
-      <w:r>
-        <w:rPr>
-          <w:b/>
-        </w:rPr>
+        <w:t xml:space="preserve"> (Fig. 1)</w:t>
+      </w:r>
+      <w:r>
+        <w:t xml:space="preserve">, our array would look like this: [3, 0, 1, </w:t>
+      </w:r>
+      <w:proofErr w:type="gramStart"/>
+      <w:r>
+        <w:t>2</w:t>
+      </w:r>
+      <w:proofErr w:type="gramEnd"/>
+      <w:r>
+        <w:t>].</w:t>
+      </w:r>
+    </w:p>
+    <w:p>
+      <w:pPr>
+        <w:rPr>
+          <w:b/>
+        </w:rPr>
+      </w:pPr>
+      <w:r>
+        <w:rPr>
+          <w:b/>
+        </w:rPr>
+        <w:t>Ordinal Representation:</w:t>
+      </w:r>
+    </w:p>
+    <w:p>
+      <w:pPr>
+        <w:jc w:val="both"/>
+      </w:pPr>
+      <w:r>
         <w:lastRenderedPageBreak/>
-        <w:t>Experiment</w:t>
-      </w:r>
-      <w:r>
-        <w:rPr>
-          <w:b/>
-        </w:rPr>
-        <w:t>s</w:t>
-      </w:r>
-    </w:p>
-    <w:p>
-      <w:pPr>
-        <w:jc w:val="both"/>
-      </w:pPr>
-      <w:r>
-        <w:t xml:space="preserve">In this project we compare two approaches of solving the Traveling Salesman Problem with a GA, using two representations of a possible path </w:t>
-      </w:r>
-      <w:r>
-        <w:t xml:space="preserve">solution. For the list representation, we can use very straight forward crossover and mutation operators. But for the adjacency representation, it’s harder to apply crossover or even mutation without applying </w:t>
-      </w:r>
-      <w:r>
-        <w:t>a repair</w:t>
+        <w:t xml:space="preserve">For this representation is easier to explain how to go from list to ordinal. We start by choosing a valid </w:t>
+      </w:r>
+      <w:r>
+        <w:t xml:space="preserve">array as a list. For example </w:t>
+      </w:r>
+      <w:r>
+        <w:t xml:space="preserve">list A = </w:t>
+      </w:r>
+      <w:r>
+        <w:t>[0, 3, 2, 1]</w:t>
+      </w:r>
+      <w:r>
+        <w:t xml:space="preserve"> (Fig. 1), then starting with the list</w:t>
+      </w:r>
+      <w:r>
+        <w:t xml:space="preserve"> B =</w:t>
+      </w:r>
+      <w:r>
+        <w:t xml:space="preserve"> [0, 1, 2, 3], we decide the value of the </w:t>
+      </w:r>
+      <m:oMath>
+        <m:sSup>
+          <m:sSupPr>
+            <m:ctrlPr>
+              <w:rPr>
+                <w:rFonts w:ascii="Cambria Math" w:hAnsi="Cambria Math"/>
+                <w:i/>
+              </w:rPr>
+            </m:ctrlPr>
+          </m:sSupPr>
+          <m:e>
+            <m:r>
+              <w:rPr>
+                <w:rFonts w:ascii="Cambria Math" w:hAnsi="Cambria Math"/>
+              </w:rPr>
+              <m:t>i</m:t>
+            </m:r>
+          </m:e>
+          <m:sup>
+            <m:r>
+              <w:rPr>
+                <w:rFonts w:ascii="Cambria Math" w:hAnsi="Cambria Math"/>
+              </w:rPr>
+              <m:t>th</m:t>
+            </m:r>
+          </m:sup>
+        </m:sSup>
+      </m:oMath>
+      <w:r>
+        <w:rPr>
+          <w:rFonts w:eastAsiaTheme="minorEastAsia"/>
+        </w:rPr>
+        <w:t xml:space="preserve"> position using the position of the </w:t>
+      </w:r>
+      <m:oMath>
+        <m:sSup>
+          <m:sSupPr>
+            <m:ctrlPr>
+              <w:rPr>
+                <w:rFonts w:ascii="Cambria Math" w:hAnsi="Cambria Math"/>
+                <w:i/>
+              </w:rPr>
+            </m:ctrlPr>
+          </m:sSupPr>
+          <m:e>
+            <m:r>
+              <w:rPr>
+                <w:rFonts w:ascii="Cambria Math" w:hAnsi="Cambria Math"/>
+              </w:rPr>
+              <m:t>i</m:t>
+            </m:r>
+          </m:e>
+          <m:sup>
+            <m:r>
+              <w:rPr>
+                <w:rFonts w:ascii="Cambria Math" w:hAnsi="Cambria Math"/>
+              </w:rPr>
+              <m:t>th</m:t>
+            </m:r>
+          </m:sup>
+        </m:sSup>
+      </m:oMath>
+      <w:r>
+        <w:rPr>
+          <w:rFonts w:eastAsiaTheme="minorEastAsia"/>
+        </w:rPr>
+        <w:t xml:space="preserve"> city in the re</w:t>
+      </w:r>
+      <w:r>
+        <w:rPr>
+          <w:rFonts w:eastAsiaTheme="minorEastAsia"/>
+        </w:rPr>
+        <w:t xml:space="preserve">maining </w:t>
+      </w:r>
+      <w:r>
+        <w:rPr>
+          <w:rFonts w:eastAsiaTheme="minorEastAsia"/>
+        </w:rPr>
+        <w:t xml:space="preserve">of </w:t>
+      </w:r>
+      <w:r>
+        <w:rPr>
+          <w:rFonts w:eastAsiaTheme="minorEastAsia"/>
+        </w:rPr>
+        <w:t>list</w:t>
+      </w:r>
+      <w:r>
+        <w:rPr>
+          <w:rFonts w:eastAsiaTheme="minorEastAsia"/>
+        </w:rPr>
+        <w:t xml:space="preserve"> B</w:t>
+      </w:r>
+      <w:r>
+        <w:rPr>
+          <w:rFonts w:eastAsiaTheme="minorEastAsia"/>
+        </w:rPr>
+        <w:t>. In other words, the value at 0 is 0 since city 0 is in position 0 in the list</w:t>
+      </w:r>
+      <w:r>
+        <w:rPr>
+          <w:rFonts w:eastAsiaTheme="minorEastAsia"/>
+        </w:rPr>
+        <w:t xml:space="preserve"> B. </w:t>
+      </w:r>
+      <w:r>
+        <w:rPr>
+          <w:rFonts w:eastAsiaTheme="minorEastAsia"/>
+        </w:rPr>
+        <w:t>Then, 0 is removed from the list</w:t>
+      </w:r>
+      <w:r>
+        <w:rPr>
+          <w:rFonts w:eastAsiaTheme="minorEastAsia"/>
+        </w:rPr>
+        <w:t xml:space="preserve"> B</w:t>
+      </w:r>
+      <w:r>
+        <w:rPr>
+          <w:rFonts w:eastAsiaTheme="minorEastAsia"/>
+        </w:rPr>
+        <w:t>, producing [1, 2, 3]. The value at 1 is 2 since city 3 is in position 2 of the list</w:t>
+      </w:r>
+      <w:r>
+        <w:rPr>
+          <w:rFonts w:eastAsiaTheme="minorEastAsia"/>
+        </w:rPr>
+        <w:t xml:space="preserve"> B</w:t>
+      </w:r>
+      <w:r>
+        <w:rPr>
+          <w:rFonts w:eastAsiaTheme="minorEastAsia"/>
+        </w:rPr>
+        <w:t>. 3 is removed producing [1, 2]. Following the same logic, the full</w:t>
+      </w:r>
+      <w:r>
+        <w:rPr>
+          <w:rFonts w:eastAsiaTheme="minorEastAsia"/>
+        </w:rPr>
+        <w:t xml:space="preserve"> ordinal representation of the path in Fig. 1 is [0, 2</w:t>
+      </w:r>
+      <w:r>
+        <w:rPr>
+          <w:rFonts w:eastAsiaTheme="minorEastAsia"/>
+        </w:rPr>
+        <w:t xml:space="preserve">, </w:t>
+      </w:r>
+      <w:r>
+        <w:rPr>
+          <w:rFonts w:eastAsiaTheme="minorEastAsia"/>
+        </w:rPr>
+        <w:t xml:space="preserve">1, </w:t>
+      </w:r>
+      <w:proofErr w:type="gramStart"/>
+      <w:r>
+        <w:rPr>
+          <w:rFonts w:eastAsiaTheme="minorEastAsia"/>
+        </w:rPr>
+        <w:t>0</w:t>
+      </w:r>
+      <w:proofErr w:type="gramEnd"/>
+      <w:r>
+        <w:rPr>
+          <w:rFonts w:eastAsiaTheme="minorEastAsia"/>
+        </w:rPr>
+        <w:t>].</w:t>
       </w:r>
       <w:bookmarkStart w:id="0" w:name="_GoBack"/>
       <w:bookmarkEnd w:id="0"/>
+    </w:p>
+    <w:p>
+      <w:pPr>
+        <w:rPr>
+          <w:b/>
+        </w:rPr>
+      </w:pPr>
+      <w:r>
+        <w:rPr>
+          <w:b/>
+        </w:rPr>
+        <w:t>Experiment</w:t>
+      </w:r>
+      <w:r>
+        <w:rPr>
+          <w:b/>
+        </w:rPr>
+        <w:t>s</w:t>
+      </w:r>
+    </w:p>
+    <w:p>
+      <w:pPr>
+        <w:jc w:val="both"/>
+      </w:pPr>
+      <w:r>
+        <w:t xml:space="preserve">In this project we compare two approaches of solving the Traveling Salesman Problem with a GA, using two representations of a possible path </w:t>
+      </w:r>
+      <w:r>
+        <w:t xml:space="preserve">solution. For the list representation, we can use very straight forward crossover and mutation operators. But for the adjacency representation, it’s harder to apply crossover or even mutation without applying </w:t>
+      </w:r>
+      <w:r>
+        <w:t>a repair</w:t>
+      </w:r>
       <w:r>
         <w:t xml:space="preserve"> function to get a valid solution. </w:t>
       </w:r>
@@ -725,7 +1026,13 @@
     </w:p>
     <w:p>
       <w:r>
-        <w:t>By looking at the graph on image 1…</w:t>
+        <w:t xml:space="preserve">By looking at the graph on </w:t>
+      </w:r>
+      <w:r>
+        <w:t>Fig. 2</w:t>
+      </w:r>
+      <w:r>
+        <w:t>…</w:t>
       </w:r>
     </w:p>
     <w:p>
@@ -841,10 +1148,18 @@
         <w:t>Appl</w:t>
       </w:r>
       <w:r>
-        <w:t>egate, D. L.; Bixby, R. M.; Chva</w:t>
-      </w:r>
-      <w:r>
-        <w:t xml:space="preserve">tal, V.; Cook, W. J. (2006), </w:t>
+        <w:t xml:space="preserve">egate, D. L.; Bixby, R. M.; </w:t>
+      </w:r>
+      <w:proofErr w:type="spellStart"/>
+      <w:r>
+        <w:t>Chva</w:t>
+      </w:r>
+      <w:r>
+        <w:t>tal</w:t>
+      </w:r>
+      <w:proofErr w:type="spellEnd"/>
+      <w:r>
+        <w:t xml:space="preserve">, V.; Cook, W. J. (2006), </w:t>
       </w:r>
       <w:r>
         <w:t>“</w:t>
@@ -858,6 +1173,33 @@
       <w:r>
         <w:t>, ISBN 978-0-691-12993-8.</w:t>
       </w:r>
+    </w:p>
+    <w:p>
+      <w:r>
+        <w:t xml:space="preserve">[3] </w:t>
+      </w:r>
+      <w:proofErr w:type="spellStart"/>
+      <w:r>
+        <w:t>Larranaga</w:t>
+      </w:r>
+      <w:proofErr w:type="spellEnd"/>
+      <w:r>
+        <w:t>, P. (1999). “</w:t>
+      </w:r>
+      <w:r>
+        <w:t>Genetic Algorithms for the Travelling Salesman Problem: A Review of Representations and Operators</w:t>
+      </w:r>
+      <w:r>
+        <w:t xml:space="preserve">”. Retrieved February 19, 2020, from </w:t>
+      </w:r>
+      <w:hyperlink r:id="rId6" w:history="1">
+        <w:r>
+          <w:rPr>
+            <w:rStyle w:val="Hyperlink"/>
+          </w:rPr>
+          <w:t>https://link.springer.com/article/10.1023/A:1006529012972</w:t>
+        </w:r>
+      </w:hyperlink>
     </w:p>
     <w:sectPr>
       <w:pgSz w:w="12240" w:h="15840"/>
@@ -870,7 +1212,7 @@
 </file>
 
 <file path=word/numbering.xml><?xml version="1.0" encoding="utf-8"?>
-<w:numbering xmlns:wpc="http://schemas.microsoft.com/office/word/2010/wordprocessingCanvas" xmlns:cx="http://schemas.microsoft.com/office/drawing/2014/chartex" xmlns:cx1="http://schemas.microsoft.com/office/drawing/2015/9/8/chartex" xmlns:cx2="http://schemas.microsoft.com/office/drawing/2015/10/21/chartex" xmlns:cx3="http://schemas.microsoft.com/office/drawing/2016/5/9/chartex" xmlns:cx4="http://schemas.microsoft.com/office/drawing/2016/5/10/chartex" xmlns:cx5="http://schemas.microsoft.com/office/drawing/2016/5/11/chartex" xmlns:cx6="http://schemas.microsoft.com/office/drawing/2016/5/12/chartex" xmlns:cx7="http://schemas.microsoft.com/office/drawing/2016/5/13/chartex" xmlns:cx8="http://schemas.microsoft.com/office/drawing/2016/5/14/chartex" xmlns:mc="http://schemas.openxmlformats.org/markup-compatibility/2006" xmlns:aink="http://schemas.microsoft.com/office/drawing/2016/ink" xmlns:am3d="http://schemas.microsoft.com/office/drawing/2017/model3d" xmlns:o="urn:schemas-microsoft-com:office:office" xmlns:r="http://schemas.openxmlformats.org/officeDocument/2006/relationships" xmlns:m="http://schemas.openxmlformats.org/officeDocument/2006/math" xmlns:v="urn:schemas-microsoft-com:vml" xmlns:wp14="http://schemas.microsoft.com/office/word/2010/wordprocessingDrawing" xmlns:wp="http://schemas.openxmlformats.org/drawingml/2006/wordprocessingDrawing" xmlns:w10="urn:schemas-microsoft-com:office:word" xmlns:w="http://schemas.openxmlformats.org/wordprocessingml/2006/main" xmlns:w14="http://schemas.microsoft.com/office/word/2010/wordml" xmlns:w15="http://schemas.microsoft.com/office/word/2012/wordml" xmlns:w16cid="http://schemas.microsoft.com/office/word/2016/wordml/cid" xmlns:w16se="http://schemas.microsoft.com/office/word/2015/wordml/symex" xmlns:wpg="http://schemas.microsoft.com/office/word/2010/wordprocessingGroup" xmlns:wpi="http://schemas.microsoft.com/office/word/2010/wordprocessingInk" xmlns:wne="http://schemas.microsoft.com/office/word/2006/wordml" xmlns:wps="http://schemas.microsoft.com/office/word/2010/wordprocessingShape" mc:Ignorable="w14 w15 w16se w16cid wp14">
+<w:numbering xmlns:wpc="http://schemas.microsoft.com/office/word/2010/wordprocessingCanvas" xmlns:mc="http://schemas.openxmlformats.org/markup-compatibility/2006" xmlns:o="urn:schemas-microsoft-com:office:office" xmlns:r="http://schemas.openxmlformats.org/officeDocument/2006/relationships" xmlns:m="http://schemas.openxmlformats.org/officeDocument/2006/math" xmlns:v="urn:schemas-microsoft-com:vml" xmlns:wp14="http://schemas.microsoft.com/office/word/2010/wordprocessingDrawing" xmlns:wp="http://schemas.openxmlformats.org/drawingml/2006/wordprocessingDrawing" xmlns:w10="urn:schemas-microsoft-com:office:word" xmlns:w="http://schemas.openxmlformats.org/wordprocessingml/2006/main" xmlns:w14="http://schemas.microsoft.com/office/word/2010/wordml" xmlns:w15="http://schemas.microsoft.com/office/word/2012/wordml" xmlns:wpg="http://schemas.microsoft.com/office/word/2010/wordprocessingGroup" xmlns:wpi="http://schemas.microsoft.com/office/word/2010/wordprocessingInk" xmlns:wne="http://schemas.microsoft.com/office/word/2006/wordml" xmlns:wps="http://schemas.microsoft.com/office/word/2010/wordprocessingShape" mc:Ignorable="w14 w15 wp14">
   <w:abstractNum w:abstractNumId="0" w15:restartNumberingAfterBreak="0">
     <w:nsid w:val="4620790B"/>
     <w:multiLevelType w:val="hybridMultilevel"/>
@@ -1053,7 +1395,7 @@
 </file>
 
 <file path=word/styles.xml><?xml version="1.0" encoding="utf-8"?>
-<w:styles xmlns:mc="http://schemas.openxmlformats.org/markup-compatibility/2006" xmlns:r="http://schemas.openxmlformats.org/officeDocument/2006/relationships" xmlns:w="http://schemas.openxmlformats.org/wordprocessingml/2006/main" xmlns:w14="http://schemas.microsoft.com/office/word/2010/wordml" xmlns:w15="http://schemas.microsoft.com/office/word/2012/wordml" xmlns:w16cid="http://schemas.microsoft.com/office/word/2016/wordml/cid" xmlns:w16se="http://schemas.microsoft.com/office/word/2015/wordml/symex" mc:Ignorable="w14 w15 w16se w16cid">
+<w:styles xmlns:mc="http://schemas.openxmlformats.org/markup-compatibility/2006" xmlns:r="http://schemas.openxmlformats.org/officeDocument/2006/relationships" xmlns:w="http://schemas.openxmlformats.org/wordprocessingml/2006/main" xmlns:w14="http://schemas.microsoft.com/office/word/2010/wordml" xmlns:w15="http://schemas.microsoft.com/office/word/2012/wordml" mc:Ignorable="w14 w15">
   <w:docDefaults>
     <w:rPrDefault>
       <w:rPr>
@@ -1069,7 +1411,7 @@
       </w:pPr>
     </w:pPrDefault>
   </w:docDefaults>
-  <w:latentStyles w:defLockedState="0" w:defUIPriority="99" w:defSemiHidden="0" w:defUnhideWhenUsed="0" w:defQFormat="0" w:count="376">
+  <w:latentStyles w:defLockedState="0" w:defUIPriority="99" w:defSemiHidden="0" w:defUnhideWhenUsed="0" w:defQFormat="0" w:count="371">
     <w:lsdException w:name="Normal" w:uiPriority="0" w:qFormat="1"/>
     <w:lsdException w:name="heading 1" w:uiPriority="9" w:qFormat="1"/>
     <w:lsdException w:name="heading 2" w:semiHidden="1" w:uiPriority="9" w:unhideWhenUsed="1" w:qFormat="1"/>
@@ -1175,6 +1517,7 @@
     <w:lsdException w:name="HTML Sample" w:semiHidden="1" w:unhideWhenUsed="1"/>
     <w:lsdException w:name="HTML Typewriter" w:semiHidden="1" w:unhideWhenUsed="1"/>
     <w:lsdException w:name="HTML Variable" w:semiHidden="1" w:unhideWhenUsed="1"/>
+    <w:lsdException w:name="Normal Table" w:semiHidden="1" w:unhideWhenUsed="1"/>
     <w:lsdException w:name="annotation subject" w:semiHidden="1" w:unhideWhenUsed="1"/>
     <w:lsdException w:name="No List" w:semiHidden="1" w:unhideWhenUsed="1"/>
     <w:lsdException w:name="Outline List 1" w:semiHidden="1" w:unhideWhenUsed="1"/>
@@ -1217,8 +1560,11 @@
     <w:lsdException w:name="Table Contemporary" w:semiHidden="1" w:unhideWhenUsed="1"/>
     <w:lsdException w:name="Table Elegant" w:semiHidden="1" w:unhideWhenUsed="1"/>
     <w:lsdException w:name="Table Professional" w:semiHidden="1" w:unhideWhenUsed="1"/>
+    <w:lsdException w:name="Table Subtle 1" w:semiHidden="1" w:unhideWhenUsed="1"/>
     <w:lsdException w:name="Table Subtle 2" w:semiHidden="1" w:unhideWhenUsed="1"/>
     <w:lsdException w:name="Table Web 1" w:semiHidden="1" w:unhideWhenUsed="1"/>
+    <w:lsdException w:name="Table Web 2" w:semiHidden="1" w:unhideWhenUsed="1"/>
+    <w:lsdException w:name="Table Web 3" w:semiHidden="1" w:unhideWhenUsed="1"/>
     <w:lsdException w:name="Balloon Text" w:semiHidden="1" w:unhideWhenUsed="1"/>
     <w:lsdException w:name="Table Grid" w:uiPriority="39"/>
     <w:lsdException w:name="Table Theme" w:semiHidden="1" w:unhideWhenUsed="1"/>
@@ -1437,11 +1783,6 @@
     <w:lsdException w:name="List Table 5 Dark Accent 6" w:uiPriority="50"/>
     <w:lsdException w:name="List Table 6 Colorful Accent 6" w:uiPriority="51"/>
     <w:lsdException w:name="List Table 7 Colorful Accent 6" w:uiPriority="52"/>
-    <w:lsdException w:name="Mention" w:semiHidden="1" w:unhideWhenUsed="1"/>
-    <w:lsdException w:name="Smart Hyperlink" w:semiHidden="1" w:unhideWhenUsed="1"/>
-    <w:lsdException w:name="Hashtag" w:semiHidden="1" w:unhideWhenUsed="1"/>
-    <w:lsdException w:name="Unresolved Mention" w:semiHidden="1" w:unhideWhenUsed="1"/>
-    <w:lsdException w:name="Smart Link" w:semiHidden="1" w:unhideWhenUsed="1"/>
   </w:latentStyles>
   <w:style w:type="paragraph" w:default="1" w:styleId="Normal">
     <w:name w:val="Normal"/>
@@ -1493,6 +1834,18 @@
     <w:rsid w:val="00CE5F43"/>
     <w:rPr>
       <w:color w:val="808080"/>
+    </w:rPr>
+  </w:style>
+  <w:style w:type="character" w:styleId="Hyperlink">
+    <w:name w:val="Hyperlink"/>
+    <w:basedOn w:val="DefaultParagraphFont"/>
+    <w:uiPriority w:val="99"/>
+    <w:semiHidden/>
+    <w:unhideWhenUsed/>
+    <w:rsid w:val="00222147"/>
+    <w:rPr>
+      <w:color w:val="0000FF"/>
+      <w:u w:val="single"/>
     </w:rPr>
   </w:style>
 </w:styles>

</xml_diff>